<commit_message>
20170221 Signed-off-by: hao_dy <hao_dy@pataw.cn>
</commit_message>
<xml_diff>
--- a/sealtalk/doc/https相关/https配置说明.docx
+++ b/sealtalk/doc/https相关/https配置说明.docx
@@ -27,12 +27,14 @@
         </w:numPr>
         <w:ind w:firstLineChars="0"/>
       </w:pPr>
+      <w:proofErr w:type="spellStart"/>
       <w:r>
         <w:rPr>
           <w:rFonts w:hint="eastAsia"/>
         </w:rPr>
         <w:t>root.keystore</w:t>
       </w:r>
+      <w:proofErr w:type="spellEnd"/>
     </w:p>
     <w:p>
       <w:pPr>
@@ -132,12 +134,14 @@
         </w:numPr>
         <w:ind w:firstLineChars="0"/>
       </w:pPr>
+      <w:proofErr w:type="spellStart"/>
       <w:r>
         <w:rPr>
           <w:rFonts w:hint="eastAsia"/>
         </w:rPr>
         <w:t>cmd</w:t>
       </w:r>
+      <w:proofErr w:type="spellEnd"/>
       <w:r>
         <w:rPr>
           <w:rFonts w:hint="eastAsia"/>
@@ -158,6 +162,8 @@
           <w:szCs w:val="13"/>
         </w:rPr>
       </w:pPr>
+      <w:proofErr w:type="spellStart"/>
+      <w:proofErr w:type="gramStart"/>
       <w:r>
         <w:rPr>
           <w:rFonts w:ascii="宋体" w:eastAsia="宋体" w:cs="宋体"/>
@@ -167,8 +173,82 @@
           <w:sz w:val="13"/>
           <w:szCs w:val="13"/>
         </w:rPr>
-        <w:t>keytool -import -alias root -file root.crt -keystore F:\jdk1.6.0_06\jre\lib\security\cacerts -storepass changeit</w:t>
-      </w:r>
+        <w:t>keytool</w:t>
+      </w:r>
+      <w:proofErr w:type="spellEnd"/>
+      <w:proofErr w:type="gramEnd"/>
+      <w:r>
+        <w:rPr>
+          <w:rFonts w:ascii="宋体" w:eastAsia="宋体" w:cs="宋体"/>
+          <w:bCs/>
+          <w:color w:val="000000"/>
+          <w:kern w:val="0"/>
+          <w:sz w:val="13"/>
+          <w:szCs w:val="13"/>
+        </w:rPr>
+        <w:t xml:space="preserve"> -import -alias root -file root.crt -</w:t>
+      </w:r>
+      <w:proofErr w:type="spellStart"/>
+      <w:r>
+        <w:rPr>
+          <w:rFonts w:ascii="宋体" w:eastAsia="宋体" w:cs="宋体"/>
+          <w:bCs/>
+          <w:color w:val="000000"/>
+          <w:kern w:val="0"/>
+          <w:sz w:val="13"/>
+          <w:szCs w:val="13"/>
+        </w:rPr>
+        <w:t>keystore</w:t>
+      </w:r>
+      <w:proofErr w:type="spellEnd"/>
+      <w:r>
+        <w:rPr>
+          <w:rFonts w:ascii="宋体" w:eastAsia="宋体" w:cs="宋体"/>
+          <w:bCs/>
+          <w:color w:val="000000"/>
+          <w:kern w:val="0"/>
+          <w:sz w:val="13"/>
+          <w:szCs w:val="13"/>
+        </w:rPr>
+        <w:t xml:space="preserve"> F:\jdk1.6.0_06\jre\lib\security\cacerts -</w:t>
+      </w:r>
+      <w:proofErr w:type="spellStart"/>
+      <w:r>
+        <w:rPr>
+          <w:rFonts w:ascii="宋体" w:eastAsia="宋体" w:cs="宋体"/>
+          <w:bCs/>
+          <w:color w:val="000000"/>
+          <w:kern w:val="0"/>
+          <w:sz w:val="13"/>
+          <w:szCs w:val="13"/>
+        </w:rPr>
+        <w:t>storepass</w:t>
+      </w:r>
+      <w:proofErr w:type="spellEnd"/>
+      <w:r>
+        <w:rPr>
+          <w:rFonts w:ascii="宋体" w:eastAsia="宋体" w:cs="宋体"/>
+          <w:bCs/>
+          <w:color w:val="000000"/>
+          <w:kern w:val="0"/>
+          <w:sz w:val="13"/>
+          <w:szCs w:val="13"/>
+        </w:rPr>
+        <w:t xml:space="preserve"> </w:t>
+      </w:r>
+      <w:proofErr w:type="spellStart"/>
+      <w:r>
+        <w:rPr>
+          <w:rFonts w:ascii="宋体" w:eastAsia="宋体" w:cs="宋体"/>
+          <w:bCs/>
+          <w:color w:val="000000"/>
+          <w:kern w:val="0"/>
+          <w:sz w:val="13"/>
+          <w:szCs w:val="13"/>
+        </w:rPr>
+        <w:t>changeit</w:t>
+      </w:r>
+      <w:proofErr w:type="spellEnd"/>
     </w:p>
     <w:p>
       <w:pPr>
@@ -188,8 +268,9 @@
           <w:sz w:val="13"/>
           <w:szCs w:val="13"/>
         </w:rPr>
-        <w:t>注意：用自己的jdk目录(安装环境不要有空格如Program Files),root.crt也是有路径的</w:t>
-      </w:r>
+        <w:t>注意：用自己的</w:t>
+      </w:r>
+      <w:proofErr w:type="spellStart"/>
       <w:r>
         <w:rPr>
           <w:rFonts w:ascii="宋体" w:eastAsia="宋体" w:cs="宋体" w:hint="eastAsia"/>
@@ -199,7 +280,54 @@
           <w:sz w:val="13"/>
           <w:szCs w:val="13"/>
         </w:rPr>
-        <w:t>（在cmd默认执行目录下可不加路径）</w:t>
+        <w:t>jdk</w:t>
+      </w:r>
+      <w:proofErr w:type="spellEnd"/>
+      <w:r>
+        <w:rPr>
+          <w:rFonts w:ascii="宋体" w:eastAsia="宋体" w:cs="宋体" w:hint="eastAsia"/>
+          <w:bCs/>
+          <w:color w:val="000000"/>
+          <w:kern w:val="0"/>
+          <w:sz w:val="13"/>
+          <w:szCs w:val="13"/>
+        </w:rPr>
+        <w:t>目录(安装环境不要有空格如Program Files),root.crt也是有路径的</w:t>
+      </w:r>
+      <w:r>
+        <w:rPr>
+          <w:rFonts w:ascii="宋体" w:eastAsia="宋体" w:cs="宋体" w:hint="eastAsia"/>
+          <w:bCs/>
+          <w:color w:val="000000"/>
+          <w:kern w:val="0"/>
+          <w:sz w:val="13"/>
+          <w:szCs w:val="13"/>
+        </w:rPr>
+        <w:t>（在</w:t>
+      </w:r>
+      <w:proofErr w:type="spellStart"/>
+      <w:r>
+        <w:rPr>
+          <w:rFonts w:ascii="宋体" w:eastAsia="宋体" w:cs="宋体" w:hint="eastAsia"/>
+          <w:bCs/>
+          <w:color w:val="000000"/>
+          <w:kern w:val="0"/>
+          <w:sz w:val="13"/>
+          <w:szCs w:val="13"/>
+        </w:rPr>
+        <w:t>cmd</w:t>
+      </w:r>
+      <w:proofErr w:type="spellEnd"/>
+      <w:r>
+        <w:rPr>
+          <w:rFonts w:ascii="宋体" w:eastAsia="宋体" w:cs="宋体" w:hint="eastAsia"/>
+          <w:bCs/>
+          <w:color w:val="000000"/>
+          <w:kern w:val="0"/>
+          <w:sz w:val="13"/>
+          <w:szCs w:val="13"/>
+        </w:rPr>
+        <w:t>默认执行目录下可不加路径）</w:t>
       </w:r>
     </w:p>
     <w:p>
@@ -295,9 +423,9 @@
             <o:lock v:ext="edit" aspectratio="t"/>
           </v:shapetype>
           <v:shape id="_x0000_i1025" type="#_x0000_t75" style="width:369.85pt;height:123.8pt" o:ole="">
-            <v:imagedata r:id="rId6" o:title=""/>
+            <v:imagedata r:id="rId8" o:title=""/>
           </v:shape>
-          <o:OLEObject Type="Embed" ProgID="Picture.PicObj.1" ShapeID="_x0000_i1025" DrawAspect="Content" ObjectID="_1545897582" r:id="rId7"/>
+          <o:OLEObject Type="Embed" ProgID="Picture.PicObj.1" ShapeID="_x0000_i1025" DrawAspect="Content" ObjectID="_1549110864" r:id="rId9"/>
         </w:object>
       </w:r>
     </w:p>
@@ -375,9 +503,9 @@
         </w:rPr>
         <w:object w:dxaOrig="15105" w:dyaOrig="1620">
           <v:shape id="_x0000_i1026" type="#_x0000_t75" style="width:371.35pt;height:43.4pt" o:ole="">
-            <v:imagedata r:id="rId8" o:title=""/>
+            <v:imagedata r:id="rId10" o:title=""/>
           </v:shape>
-          <o:OLEObject Type="Embed" ProgID="Picture.PicObj.1" ShapeID="_x0000_i1026" DrawAspect="Content" ObjectID="_1545897583" r:id="rId9"/>
+          <o:OLEObject Type="Embed" ProgID="Picture.PicObj.1" ShapeID="_x0000_i1026" DrawAspect="Content" ObjectID="_1549110865" r:id="rId11"/>
         </w:object>
       </w:r>
     </w:p>
@@ -389,9 +517,6 @@
           <w:numId w:val="3"/>
         </w:numPr>
         <w:ind w:firstLineChars="0"/>
-        <w:rPr>
-          <w:rFonts w:hint="eastAsia"/>
-        </w:rPr>
       </w:pPr>
       <w:r>
         <w:rPr>
@@ -433,8 +558,6 @@
         </w:rPr>
         <w:t>https://localhost:8443/</w:t>
       </w:r>
-      <w:bookmarkStart w:id="0" w:name="_GoBack"/>
-      <w:bookmarkEnd w:id="0"/>
     </w:p>
     <w:p>
       <w:pPr>
@@ -445,12 +568,14 @@
         </w:numPr>
         <w:ind w:firstLineChars="0"/>
       </w:pPr>
+      <w:bookmarkStart w:id="0" w:name="_GoBack"/>
       <w:r>
         <w:rPr>
           <w:rFonts w:hint="eastAsia"/>
         </w:rPr>
         <w:t>结束</w:t>
       </w:r>
+      <w:bookmarkEnd w:id="0"/>
     </w:p>
     <w:sectPr>
       <w:pgSz w:w="11906" w:h="16838"/>
@@ -460,6 +585,44 @@
     </w:sectPr>
   </w:body>
 </w:document>
+</file>
+
+<file path=word/endnotes.xml><?xml version="1.0" encoding="utf-8"?>
+<w:endnotes xmlns:wpc="http://schemas.microsoft.com/office/word/2010/wordprocessingCanvas" xmlns:mc="http://schemas.openxmlformats.org/markup-compatibility/2006" xmlns:o="urn:schemas-microsoft-com:office:office" xmlns:r="http://schemas.openxmlformats.org/officeDocument/2006/relationships" xmlns:m="http://schemas.openxmlformats.org/officeDocument/2006/math" xmlns:v="urn:schemas-microsoft-com:vml" xmlns:wp14="http://schemas.microsoft.com/office/word/2010/wordprocessingDrawing" xmlns:wp="http://schemas.openxmlformats.org/drawingml/2006/wordprocessingDrawing" xmlns:w10="urn:schemas-microsoft-com:office:word" xmlns:w="http://schemas.openxmlformats.org/wordprocessingml/2006/main" xmlns:w14="http://schemas.microsoft.com/office/word/2010/wordml" xmlns:wpg="http://schemas.microsoft.com/office/word/2010/wordprocessingGroup" xmlns:wpi="http://schemas.microsoft.com/office/word/2010/wordprocessingInk" xmlns:wne="http://schemas.microsoft.com/office/word/2006/wordml" xmlns:wps="http://schemas.microsoft.com/office/word/2010/wordprocessingShape" mc:Ignorable="w14 wp14">
+  <w:endnote w:type="separator" w:id="-1">
+    <w:p>
+      <w:r>
+        <w:separator/>
+      </w:r>
+    </w:p>
+  </w:endnote>
+  <w:endnote w:type="continuationSeparator" w:id="0">
+    <w:p>
+      <w:r>
+        <w:continuationSeparator/>
+      </w:r>
+    </w:p>
+  </w:endnote>
+</w:endnotes>
+</file>
+
+<file path=word/footnotes.xml><?xml version="1.0" encoding="utf-8"?>
+<w:footnotes xmlns:wpc="http://schemas.microsoft.com/office/word/2010/wordprocessingCanvas" xmlns:mc="http://schemas.openxmlformats.org/markup-compatibility/2006" xmlns:o="urn:schemas-microsoft-com:office:office" xmlns:r="http://schemas.openxmlformats.org/officeDocument/2006/relationships" xmlns:m="http://schemas.openxmlformats.org/officeDocument/2006/math" xmlns:v="urn:schemas-microsoft-com:vml" xmlns:wp14="http://schemas.microsoft.com/office/word/2010/wordprocessingDrawing" xmlns:wp="http://schemas.openxmlformats.org/drawingml/2006/wordprocessingDrawing" xmlns:w10="urn:schemas-microsoft-com:office:word" xmlns:w="http://schemas.openxmlformats.org/wordprocessingml/2006/main" xmlns:w14="http://schemas.microsoft.com/office/word/2010/wordml" xmlns:wpg="http://schemas.microsoft.com/office/word/2010/wordprocessingGroup" xmlns:wpi="http://schemas.microsoft.com/office/word/2010/wordprocessingInk" xmlns:wne="http://schemas.microsoft.com/office/word/2006/wordml" xmlns:wps="http://schemas.microsoft.com/office/word/2010/wordprocessingShape" mc:Ignorable="w14 wp14">
+  <w:footnote w:type="separator" w:id="-1">
+    <w:p>
+      <w:r>
+        <w:separator/>
+      </w:r>
+    </w:p>
+  </w:footnote>
+  <w:footnote w:type="continuationSeparator" w:id="0">
+    <w:p>
+      <w:r>
+        <w:continuationSeparator/>
+      </w:r>
+    </w:p>
+  </w:footnote>
+</w:footnotes>
 </file>
 
 <file path=word/numbering.xml><?xml version="1.0" encoding="utf-8"?>
@@ -941,6 +1104,71 @@
       <w:ind w:firstLineChars="200" w:firstLine="420"/>
     </w:pPr>
   </w:style>
+  <w:style w:type="paragraph" w:styleId="a4">
+    <w:name w:val="header"/>
+    <w:basedOn w:val="a"/>
+    <w:link w:val="Char"/>
+    <w:uiPriority w:val="99"/>
+    <w:unhideWhenUsed/>
+    <w:rsid w:val="00AA62E9"/>
+    <w:pPr>
+      <w:pBdr>
+        <w:bottom w:val="single" w:sz="6" w:space="1" w:color="auto"/>
+      </w:pBdr>
+      <w:tabs>
+        <w:tab w:val="center" w:pos="4153"/>
+        <w:tab w:val="right" w:pos="8306"/>
+      </w:tabs>
+      <w:snapToGrid w:val="0"/>
+      <w:jc w:val="center"/>
+    </w:pPr>
+    <w:rPr>
+      <w:sz w:val="18"/>
+      <w:szCs w:val="18"/>
+    </w:rPr>
+  </w:style>
+  <w:style w:type="character" w:customStyle="1" w:styleId="Char">
+    <w:name w:val="页眉 Char"/>
+    <w:basedOn w:val="a0"/>
+    <w:link w:val="a4"/>
+    <w:uiPriority w:val="99"/>
+    <w:rsid w:val="00AA62E9"/>
+    <w:rPr>
+      <w:sz w:val="18"/>
+      <w:szCs w:val="18"/>
+    </w:rPr>
+  </w:style>
+  <w:style w:type="paragraph" w:styleId="a5">
+    <w:name w:val="footer"/>
+    <w:basedOn w:val="a"/>
+    <w:link w:val="Char0"/>
+    <w:uiPriority w:val="99"/>
+    <w:unhideWhenUsed/>
+    <w:rsid w:val="00AA62E9"/>
+    <w:pPr>
+      <w:tabs>
+        <w:tab w:val="center" w:pos="4153"/>
+        <w:tab w:val="right" w:pos="8306"/>
+      </w:tabs>
+      <w:snapToGrid w:val="0"/>
+      <w:jc w:val="left"/>
+    </w:pPr>
+    <w:rPr>
+      <w:sz w:val="18"/>
+      <w:szCs w:val="18"/>
+    </w:rPr>
+  </w:style>
+  <w:style w:type="character" w:customStyle="1" w:styleId="Char0">
+    <w:name w:val="页脚 Char"/>
+    <w:basedOn w:val="a0"/>
+    <w:link w:val="a5"/>
+    <w:uiPriority w:val="99"/>
+    <w:rsid w:val="00AA62E9"/>
+    <w:rPr>
+      <w:sz w:val="18"/>
+      <w:szCs w:val="18"/>
+    </w:rPr>
+  </w:style>
 </w:styles>
 </file>
 
@@ -1141,6 +1369,71 @@
     <w:pPr>
       <w:ind w:firstLineChars="200" w:firstLine="420"/>
     </w:pPr>
+  </w:style>
+  <w:style w:type="paragraph" w:styleId="a4">
+    <w:name w:val="header"/>
+    <w:basedOn w:val="a"/>
+    <w:link w:val="Char"/>
+    <w:uiPriority w:val="99"/>
+    <w:unhideWhenUsed/>
+    <w:rsid w:val="00AA62E9"/>
+    <w:pPr>
+      <w:pBdr>
+        <w:bottom w:val="single" w:sz="6" w:space="1" w:color="auto"/>
+      </w:pBdr>
+      <w:tabs>
+        <w:tab w:val="center" w:pos="4153"/>
+        <w:tab w:val="right" w:pos="8306"/>
+      </w:tabs>
+      <w:snapToGrid w:val="0"/>
+      <w:jc w:val="center"/>
+    </w:pPr>
+    <w:rPr>
+      <w:sz w:val="18"/>
+      <w:szCs w:val="18"/>
+    </w:rPr>
+  </w:style>
+  <w:style w:type="character" w:customStyle="1" w:styleId="Char">
+    <w:name w:val="页眉 Char"/>
+    <w:basedOn w:val="a0"/>
+    <w:link w:val="a4"/>
+    <w:uiPriority w:val="99"/>
+    <w:rsid w:val="00AA62E9"/>
+    <w:rPr>
+      <w:sz w:val="18"/>
+      <w:szCs w:val="18"/>
+    </w:rPr>
+  </w:style>
+  <w:style w:type="paragraph" w:styleId="a5">
+    <w:name w:val="footer"/>
+    <w:basedOn w:val="a"/>
+    <w:link w:val="Char0"/>
+    <w:uiPriority w:val="99"/>
+    <w:unhideWhenUsed/>
+    <w:rsid w:val="00AA62E9"/>
+    <w:pPr>
+      <w:tabs>
+        <w:tab w:val="center" w:pos="4153"/>
+        <w:tab w:val="right" w:pos="8306"/>
+      </w:tabs>
+      <w:snapToGrid w:val="0"/>
+      <w:jc w:val="left"/>
+    </w:pPr>
+    <w:rPr>
+      <w:sz w:val="18"/>
+      <w:szCs w:val="18"/>
+    </w:rPr>
+  </w:style>
+  <w:style w:type="character" w:customStyle="1" w:styleId="Char0">
+    <w:name w:val="页脚 Char"/>
+    <w:basedOn w:val="a0"/>
+    <w:link w:val="a5"/>
+    <w:uiPriority w:val="99"/>
+    <w:rsid w:val="00AA62E9"/>
+    <w:rPr>
+      <w:sz w:val="18"/>
+      <w:szCs w:val="18"/>
+    </w:rPr>
   </w:style>
 </w:styles>
 </file>

</xml_diff>